<commit_message>
2 way databinding and ngFor
</commit_message>
<xml_diff>
--- a/Angular 2.docx
+++ b/Angular 2.docx
@@ -725,7 +725,7 @@
           <v:shape id="_x0000_i1025" type="#_x0000_t75" style="width:468pt;height:105.6pt" o:ole="">
             <v:imagedata r:id="rId5" o:title=""/>
           </v:shape>
-          <o:OLEObject Type="Embed" ProgID="Word.OpenDocumentText.12" ShapeID="_x0000_i1025" DrawAspect="Content" ObjectID="_1572411187" r:id="rId6"/>
+          <o:OLEObject Type="Embed" ProgID="Word.OpenDocumentText.12" ShapeID="_x0000_i1025" DrawAspect="Content" ObjectID="_1572686684" r:id="rId6"/>
         </w:object>
       </w:r>
     </w:p>
@@ -804,7 +804,7 @@
           <v:shape id="_x0000_i1026" type="#_x0000_t75" style="width:468pt;height:175.2pt" o:ole="">
             <v:imagedata r:id="rId7" o:title=""/>
           </v:shape>
-          <o:OLEObject Type="Embed" ProgID="Word.OpenDocumentText.12" ShapeID="_x0000_i1026" DrawAspect="Content" ObjectID="_1572411188" r:id="rId8"/>
+          <o:OLEObject Type="Embed" ProgID="Word.OpenDocumentText.12" ShapeID="_x0000_i1026" DrawAspect="Content" ObjectID="_1572686685" r:id="rId8"/>
         </w:object>
       </w:r>
     </w:p>
@@ -943,7 +943,7 @@
           <v:shape id="_x0000_i1027" type="#_x0000_t75" style="width:252pt;height:110.4pt" o:ole="">
             <v:imagedata r:id="rId10" o:title=""/>
           </v:shape>
-          <o:OLEObject Type="Embed" ProgID="Word.OpenDocumentText.12" ShapeID="_x0000_i1027" DrawAspect="Content" ObjectID="_1572411189" r:id="rId11"/>
+          <o:OLEObject Type="Embed" ProgID="Word.OpenDocumentText.12" ShapeID="_x0000_i1027" DrawAspect="Content" ObjectID="_1572686686" r:id="rId11"/>
         </w:object>
       </w:r>
       <w:r>
@@ -1042,7 +1042,7 @@
           <v:shape id="_x0000_i1028" type="#_x0000_t75" style="width:426.6pt;height:131.4pt" o:ole="">
             <v:imagedata r:id="rId13" o:title=""/>
           </v:shape>
-          <o:OLEObject Type="Embed" ProgID="Word.OpenDocumentText.12" ShapeID="_x0000_i1028" DrawAspect="Content" ObjectID="_1572411190" r:id="rId14"/>
+          <o:OLEObject Type="Embed" ProgID="Word.OpenDocumentText.12" ShapeID="_x0000_i1028" DrawAspect="Content" ObjectID="_1572686687" r:id="rId14"/>
         </w:object>
       </w:r>
     </w:p>
@@ -1075,7 +1075,7 @@
           <v:shape id="_x0000_i1029" type="#_x0000_t75" style="width:379.8pt;height:129pt" o:ole="">
             <v:imagedata r:id="rId15" o:title=""/>
           </v:shape>
-          <o:OLEObject Type="Embed" ProgID="Word.OpenDocumentText.12" ShapeID="_x0000_i1029" DrawAspect="Content" ObjectID="_1572411191" r:id="rId16"/>
+          <o:OLEObject Type="Embed" ProgID="Word.OpenDocumentText.12" ShapeID="_x0000_i1029" DrawAspect="Content" ObjectID="_1572686688" r:id="rId16"/>
         </w:object>
       </w:r>
     </w:p>
@@ -1492,7 +1492,7 @@
           <v:shape id="_x0000_i1030" type="#_x0000_t75" style="width:468pt;height:42pt" o:ole="">
             <v:imagedata r:id="rId19" o:title=""/>
           </v:shape>
-          <o:OLEObject Type="Embed" ProgID="Word.OpenDocumentText.12" ShapeID="_x0000_i1030" DrawAspect="Content" ObjectID="_1572411192" r:id="rId20"/>
+          <o:OLEObject Type="Embed" ProgID="Word.OpenDocumentText.12" ShapeID="_x0000_i1030" DrawAspect="Content" ObjectID="_1572686689" r:id="rId20"/>
         </w:object>
       </w:r>
     </w:p>
@@ -1729,7 +1729,7 @@
           <v:shape id="_x0000_i1031" type="#_x0000_t75" style="width:490.8pt;height:12pt" o:ole="">
             <v:imagedata r:id="rId23" o:title=""/>
           </v:shape>
-          <o:OLEObject Type="Embed" ProgID="Word.OpenDocumentText.12" ShapeID="_x0000_i1031" DrawAspect="Content" ObjectID="_1572411193" r:id="rId24"/>
+          <o:OLEObject Type="Embed" ProgID="Word.OpenDocumentText.12" ShapeID="_x0000_i1031" DrawAspect="Content" ObjectID="_1572686690" r:id="rId24"/>
         </w:object>
       </w:r>
       <w:r>
@@ -1854,7 +1854,7 @@
           <v:shape id="_x0000_i1032" type="#_x0000_t75" style="width:402.6pt;height:12pt" o:ole="">
             <v:imagedata r:id="rId26" o:title=""/>
           </v:shape>
-          <o:OLEObject Type="Embed" ProgID="Word.OpenDocumentText.12" ShapeID="_x0000_i1032" DrawAspect="Content" ObjectID="_1572411194" r:id="rId27"/>
+          <o:OLEObject Type="Embed" ProgID="Word.OpenDocumentText.12" ShapeID="_x0000_i1032" DrawAspect="Content" ObjectID="_1572686691" r:id="rId27"/>
         </w:object>
       </w:r>
     </w:p>
@@ -1893,7 +1893,7 @@
           <v:shape id="_x0000_i1033" type="#_x0000_t75" style="width:394.2pt;height:12pt" o:ole="">
             <v:imagedata r:id="rId28" o:title=""/>
           </v:shape>
-          <o:OLEObject Type="Embed" ProgID="Word.OpenDocumentText.12" ShapeID="_x0000_i1033" DrawAspect="Content" ObjectID="_1572411195" r:id="rId29"/>
+          <o:OLEObject Type="Embed" ProgID="Word.OpenDocumentText.12" ShapeID="_x0000_i1033" DrawAspect="Content" ObjectID="_1572686692" r:id="rId29"/>
         </w:object>
       </w:r>
     </w:p>
@@ -1936,10 +1936,10 @@
           <w:sz w:val="24"/>
         </w:rPr>
         <w:object w:dxaOrig="9360" w:dyaOrig="6791">
-          <v:shape id="_x0000_i1039" type="#_x0000_t75" style="width:468pt;height:339.6pt" o:ole="">
+          <v:shape id="_x0000_i1034" type="#_x0000_t75" style="width:468pt;height:339.6pt" o:ole="">
             <v:imagedata r:id="rId30" o:title=""/>
           </v:shape>
-          <o:OLEObject Type="Embed" ProgID="Word.OpenDocumentText.12" ShapeID="_x0000_i1039" DrawAspect="Content" ObjectID="_1572411196" r:id="rId31"/>
+          <o:OLEObject Type="Embed" ProgID="Word.OpenDocumentText.12" ShapeID="_x0000_i1034" DrawAspect="Content" ObjectID="_1572686693" r:id="rId31"/>
         </w:object>
       </w:r>
     </w:p>
@@ -1973,10 +1973,10 @@
           <w:sz w:val="24"/>
         </w:rPr>
         <w:object w:dxaOrig="9360" w:dyaOrig="4449">
-          <v:shape id="_x0000_i1041" type="#_x0000_t75" style="width:468pt;height:222.6pt" o:ole="">
+          <v:shape id="_x0000_i1035" type="#_x0000_t75" style="width:468pt;height:222.6pt" o:ole="">
             <v:imagedata r:id="rId32" o:title=""/>
           </v:shape>
-          <o:OLEObject Type="Embed" ProgID="Word.OpenDocumentText.12" ShapeID="_x0000_i1041" DrawAspect="Content" ObjectID="_1572411197" r:id="rId33"/>
+          <o:OLEObject Type="Embed" ProgID="Word.OpenDocumentText.12" ShapeID="_x0000_i1035" DrawAspect="Content" ObjectID="_1572686694" r:id="rId33"/>
         </w:object>
       </w:r>
     </w:p>
@@ -2019,10 +2019,10 @@
           <w:sz w:val="24"/>
         </w:rPr>
         <w:object w:dxaOrig="9360" w:dyaOrig="234">
-          <v:shape id="_x0000_i1043" type="#_x0000_t75" style="width:468pt;height:12pt" o:ole="">
+          <v:shape id="_x0000_i1036" type="#_x0000_t75" style="width:468pt;height:12pt" o:ole="">
             <v:imagedata r:id="rId34" o:title=""/>
           </v:shape>
-          <o:OLEObject Type="Embed" ProgID="Word.OpenDocumentText.12" ShapeID="_x0000_i1043" DrawAspect="Content" ObjectID="_1572411198" r:id="rId35"/>
+          <o:OLEObject Type="Embed" ProgID="Word.OpenDocumentText.12" ShapeID="_x0000_i1036" DrawAspect="Content" ObjectID="_1572686695" r:id="rId35"/>
         </w:object>
       </w:r>
     </w:p>
@@ -2044,11 +2044,9 @@
         </w:rPr>
         <w:t xml:space="preserve"> see commit event binding</w:t>
       </w:r>
-      <w:bookmarkStart w:id="12" w:name="_GoBack"/>
-      <w:bookmarkEnd w:id="12"/>
-    </w:p>
-    <w:bookmarkStart w:id="13" w:name="_MON_1572411132"/>
-    <w:bookmarkEnd w:id="13"/>
+    </w:p>
+    <w:bookmarkStart w:id="12" w:name="_MON_1572411132"/>
+    <w:bookmarkEnd w:id="12"/>
     <w:p>
       <w:pPr>
         <w:rPr>
@@ -2060,19 +2058,187 @@
           <w:sz w:val="24"/>
         </w:rPr>
         <w:object w:dxaOrig="9360" w:dyaOrig="3279">
-          <v:shape id="_x0000_i1047" type="#_x0000_t75" style="width:468pt;height:163.8pt" o:ole="">
+          <v:shape id="_x0000_i1037" type="#_x0000_t75" style="width:468pt;height:163.8pt" o:ole="">
             <v:imagedata r:id="rId36" o:title=""/>
           </v:shape>
-          <o:OLEObject Type="Embed" ProgID="Word.OpenDocumentText.12" ShapeID="_x0000_i1047" DrawAspect="Content" ObjectID="_1572411199" r:id="rId37"/>
+          <o:OLEObject Type="Embed" ProgID="Word.OpenDocumentText.12" ShapeID="_x0000_i1037" DrawAspect="Content" ObjectID="_1572686696" r:id="rId37"/>
         </w:object>
       </w:r>
     </w:p>
     <w:p>
       <w:pPr>
         <w:rPr>
-          <w:sz w:val="24"/>
-        </w:rPr>
-      </w:pPr>
+          <w:b/>
+          <w:sz w:val="24"/>
+          <w:u w:val="single"/>
+        </w:rPr>
+      </w:pPr>
+      <w:r>
+        <w:rPr>
+          <w:b/>
+          <w:sz w:val="24"/>
+          <w:u w:val="single"/>
+        </w:rPr>
+        <w:t>Two way data binding</w:t>
+      </w:r>
+      <w:r>
+        <w:rPr>
+          <w:b/>
+          <w:sz w:val="24"/>
+          <w:u w:val="single"/>
+        </w:rPr>
+        <w:t xml:space="preserve">: </w:t>
+      </w:r>
+    </w:p>
+    <w:bookmarkStart w:id="13" w:name="_MON_1572425681"/>
+    <w:bookmarkEnd w:id="13"/>
+    <w:p>
+      <w:pPr>
+        <w:rPr>
+          <w:sz w:val="24"/>
+        </w:rPr>
+      </w:pPr>
+      <w:r>
+        <w:rPr>
+          <w:sz w:val="24"/>
+        </w:rPr>
+        <w:object w:dxaOrig="9360" w:dyaOrig="702">
+          <v:shape id="_x0000_i1038" type="#_x0000_t75" style="width:468pt;height:35.4pt" o:ole="">
+            <v:imagedata r:id="rId38" o:title=""/>
+          </v:shape>
+          <o:OLEObject Type="Embed" ProgID="Word.OpenDocumentText.12" ShapeID="_x0000_i1038" DrawAspect="Content" ObjectID="_1572686697" r:id="rId39"/>
+        </w:object>
+      </w:r>
+    </w:p>
+    <w:p>
+      <w:pPr>
+        <w:rPr>
+          <w:sz w:val="24"/>
+        </w:rPr>
+      </w:pPr>
+      <w:r>
+        <w:rPr>
+          <w:sz w:val="24"/>
+        </w:rPr>
+        <w:t xml:space="preserve">Or we can use </w:t>
+      </w:r>
+      <w:r>
+        <w:rPr>
+          <w:sz w:val="24"/>
+        </w:rPr>
+        <w:t>like this:</w:t>
+      </w:r>
+      <w:bookmarkStart w:id="14" w:name="_MON_1572686434"/>
+      <w:bookmarkEnd w:id="14"/>
+      <w:r>
+        <w:rPr>
+          <w:sz w:val="24"/>
+        </w:rPr>
+        <w:object w:dxaOrig="9360" w:dyaOrig="468">
+          <v:shape id="_x0000_i1041" type="#_x0000_t75" style="width:468pt;height:23.4pt" o:ole="">
+            <v:imagedata r:id="rId40" o:title=""/>
+          </v:shape>
+          <o:OLEObject Type="Embed" ProgID="Word.OpenDocumentText.12" ShapeID="_x0000_i1041" DrawAspect="Content" ObjectID="_1572686698" r:id="rId41"/>
+        </w:object>
+      </w:r>
+    </w:p>
+    <w:p>
+      <w:pPr>
+        <w:rPr>
+          <w:sz w:val="24"/>
+        </w:rPr>
+      </w:pPr>
+      <w:r>
+        <w:rPr>
+          <w:sz w:val="24"/>
+        </w:rPr>
+        <w:t>This ngmodel exists in FormsModule. So import @angular@Forms module in rootModule(app.component.ts).</w:t>
+      </w:r>
+    </w:p>
+    <w:p>
+      <w:pPr>
+        <w:rPr>
+          <w:b/>
+          <w:sz w:val="24"/>
+          <w:u w:val="single"/>
+        </w:rPr>
+      </w:pPr>
+      <w:r>
+        <w:rPr>
+          <w:b/>
+          <w:sz w:val="24"/>
+          <w:u w:val="single"/>
+        </w:rPr>
+        <w:t>NgFor:</w:t>
+      </w:r>
+    </w:p>
+    <w:p>
+      <w:pPr>
+        <w:rPr>
+          <w:sz w:val="24"/>
+        </w:rPr>
+      </w:pPr>
+      <w:r>
+        <w:rPr>
+          <w:sz w:val="24"/>
+        </w:rPr>
+        <w:t xml:space="preserve">In HTML file we use like this: </w:t>
+      </w:r>
+      <w:bookmarkStart w:id="15" w:name="_MON_1572686594"/>
+      <w:bookmarkEnd w:id="15"/>
+      <w:r>
+        <w:rPr>
+          <w:sz w:val="24"/>
+        </w:rPr>
+        <w:object w:dxaOrig="9360" w:dyaOrig="1405">
+          <v:shape id="_x0000_i1043" type="#_x0000_t75" style="width:468pt;height:70.2pt" o:ole="">
+            <v:imagedata r:id="rId42" o:title=""/>
+          </v:shape>
+          <o:OLEObject Type="Embed" ProgID="Word.OpenDocumentText.12" ShapeID="_x0000_i1043" DrawAspect="Content" ObjectID="_1572686699" r:id="rId43"/>
+        </w:object>
+      </w:r>
+    </w:p>
+    <w:p>
+      <w:pPr>
+        <w:rPr>
+          <w:sz w:val="24"/>
+        </w:rPr>
+      </w:pPr>
+      <w:r>
+        <w:rPr>
+          <w:sz w:val="24"/>
+        </w:rPr>
+        <w:t xml:space="preserve">In .ts file define employees variable </w:t>
+      </w:r>
+    </w:p>
+    <w:bookmarkStart w:id="16" w:name="_MON_1572686656"/>
+    <w:bookmarkEnd w:id="16"/>
+    <w:p>
+      <w:pPr>
+        <w:rPr>
+          <w:sz w:val="24"/>
+        </w:rPr>
+      </w:pPr>
+      <w:r>
+        <w:rPr>
+          <w:sz w:val="24"/>
+        </w:rPr>
+        <w:object w:dxaOrig="9360" w:dyaOrig="3279">
+          <v:shape id="_x0000_i1045" type="#_x0000_t75" style="width:468pt;height:163.8pt" o:ole="">
+            <v:imagedata r:id="rId44" o:title=""/>
+          </v:shape>
+          <o:OLEObject Type="Embed" ProgID="Word.OpenDocumentText.12" ShapeID="_x0000_i1045" DrawAspect="Content" ObjectID="_1572686700" r:id="rId45"/>
+        </w:object>
+      </w:r>
+    </w:p>
+    <w:p>
+      <w:pPr>
+        <w:rPr>
+          <w:sz w:val="24"/>
+        </w:rPr>
+      </w:pPr>
+      <w:bookmarkStart w:id="17" w:name="_GoBack"/>
+      <w:bookmarkEnd w:id="17"/>
     </w:p>
     <w:sectPr>
       <w:pgSz w:w="12240" w:h="15840"/>

</xml_diff>

<commit_message>
input and output properties
</commit_message>
<xml_diff>
--- a/Angular 2.docx
+++ b/Angular 2.docx
@@ -1053,7 +1053,7 @@
         <w:rPr>
           <w:sz w:val="24"/>
         </w:rPr>
-        <w:object w:dxaOrig="9360" w:dyaOrig="2108">
+        <w:object w:dxaOrig="9360" w:dyaOrig="2108" w14:anchorId="6EFC48D5">
           <v:shapetype id="_x0000_t75" coordsize="21600,21600" o:spt="75" o:preferrelative="t" path="m@4@5l@4@11@9@11@9@5xe" filled="f" stroked="f">
             <v:stroke joinstyle="miter"/>
             <v:formulas>
@@ -1073,10 +1073,10 @@
             <v:path o:extrusionok="f" gradientshapeok="t" o:connecttype="rect"/>
             <o:lock v:ext="edit" aspectratio="t"/>
           </v:shapetype>
-          <v:shape id="_x0000_i1025" type="#_x0000_t75" style="width:468pt;height:105.5pt" o:ole="">
+          <v:shape id="_x0000_i1025" type="#_x0000_t75" style="width:468pt;height:105.6pt" o:ole="">
             <v:imagedata r:id="rId5" o:title=""/>
           </v:shape>
-          <o:OLEObject Type="Embed" ProgID="Word.OpenDocumentText.12" ShapeID="_x0000_i1025" DrawAspect="Content" ObjectID="_1572755752" r:id="rId6"/>
+          <o:OLEObject Type="Embed" ProgID="Word.OpenDocumentText.12" ShapeID="_x0000_i1025" DrawAspect="Content" ObjectID="_1573328864" r:id="rId6"/>
         </w:object>
       </w:r>
     </w:p>
@@ -1249,11 +1249,11 @@
         <w:rPr>
           <w:sz w:val="24"/>
         </w:rPr>
-        <w:object w:dxaOrig="9360" w:dyaOrig="3513">
-          <v:shape id="_x0000_i1026" type="#_x0000_t75" style="width:468pt;height:175pt" o:ole="">
+        <w:object w:dxaOrig="9360" w:dyaOrig="3513" w14:anchorId="5F831334">
+          <v:shape id="_x0000_i1026" type="#_x0000_t75" style="width:468pt;height:175.2pt" o:ole="">
             <v:imagedata r:id="rId7" o:title=""/>
           </v:shape>
-          <o:OLEObject Type="Embed" ProgID="Word.OpenDocumentText.12" ShapeID="_x0000_i1026" DrawAspect="Content" ObjectID="_1572755753" r:id="rId8"/>
+          <o:OLEObject Type="Embed" ProgID="Word.OpenDocumentText.12" ShapeID="_x0000_i1026" DrawAspect="Content" ObjectID="_1573328865" r:id="rId8"/>
         </w:object>
       </w:r>
     </w:p>
@@ -1271,7 +1271,7 @@
         </w:rPr>
         <w:lastRenderedPageBreak/>
         <w:drawing>
-          <wp:anchor distT="0" distB="0" distL="114300" distR="114300" simplePos="0" relativeHeight="251658240" behindDoc="1" locked="0" layoutInCell="1" allowOverlap="1" wp14:anchorId="24CB2568">
+          <wp:anchor distT="0" distB="0" distL="114300" distR="114300" simplePos="0" relativeHeight="251658240" behindDoc="1" locked="0" layoutInCell="1" allowOverlap="1" wp14:anchorId="4284AD99" wp14:editId="77049C26">
             <wp:simplePos x="0" y="0"/>
             <wp:positionH relativeFrom="margin">
               <wp:align>left</wp:align>
@@ -1416,11 +1416,11 @@
         <w:rPr>
           <w:sz w:val="24"/>
         </w:rPr>
-        <w:object w:dxaOrig="9360" w:dyaOrig="2576">
-          <v:shape id="_x0000_i1027" type="#_x0000_t75" style="width:252pt;height:110.5pt" o:ole="">
+        <w:object w:dxaOrig="9360" w:dyaOrig="2576" w14:anchorId="06E74848">
+          <v:shape id="_x0000_i1027" type="#_x0000_t75" style="width:252pt;height:110.4pt" o:ole="">
             <v:imagedata r:id="rId10" o:title=""/>
           </v:shape>
-          <o:OLEObject Type="Embed" ProgID="Word.OpenDocumentText.12" ShapeID="_x0000_i1027" DrawAspect="Content" ObjectID="_1572755754" r:id="rId11"/>
+          <o:OLEObject Type="Embed" ProgID="Word.OpenDocumentText.12" ShapeID="_x0000_i1027" DrawAspect="Content" ObjectID="_1573328866" r:id="rId11"/>
         </w:object>
       </w:r>
       <w:r>
@@ -1440,7 +1440,7 @@
           <w:noProof/>
         </w:rPr>
         <w:drawing>
-          <wp:anchor distT="0" distB="0" distL="114300" distR="114300" simplePos="0" relativeHeight="251659264" behindDoc="1" locked="0" layoutInCell="1" allowOverlap="1" wp14:anchorId="5FBB1C5C">
+          <wp:anchor distT="0" distB="0" distL="114300" distR="114300" simplePos="0" relativeHeight="251659264" behindDoc="1" locked="0" layoutInCell="1" allowOverlap="1" wp14:anchorId="71CCA9FA" wp14:editId="53A1C206">
             <wp:simplePos x="0" y="0"/>
             <wp:positionH relativeFrom="column">
               <wp:posOffset>0</wp:posOffset>
@@ -1531,11 +1531,11 @@
         <w:rPr>
           <w:sz w:val="24"/>
         </w:rPr>
-        <w:object w:dxaOrig="9360" w:dyaOrig="2810">
-          <v:shape id="_x0000_i1028" type="#_x0000_t75" style="width:427pt;height:131.5pt" o:ole="">
+        <w:object w:dxaOrig="9360" w:dyaOrig="2810" w14:anchorId="7F9D30B9">
+          <v:shape id="_x0000_i1028" type="#_x0000_t75" style="width:426.6pt;height:131.4pt" o:ole="">
             <v:imagedata r:id="rId13" o:title=""/>
           </v:shape>
-          <o:OLEObject Type="Embed" ProgID="Word.OpenDocumentText.12" ShapeID="_x0000_i1028" DrawAspect="Content" ObjectID="_1572755755" r:id="rId14"/>
+          <o:OLEObject Type="Embed" ProgID="Word.OpenDocumentText.12" ShapeID="_x0000_i1028" DrawAspect="Content" ObjectID="_1573328867" r:id="rId14"/>
         </w:object>
       </w:r>
     </w:p>
@@ -1586,11 +1586,11 @@
         <w:rPr>
           <w:sz w:val="24"/>
         </w:rPr>
-        <w:object w:dxaOrig="9360" w:dyaOrig="2576">
-          <v:shape id="_x0000_i1029" type="#_x0000_t75" style="width:380pt;height:129pt" o:ole="">
+        <w:object w:dxaOrig="9360" w:dyaOrig="2576" w14:anchorId="4C633386">
+          <v:shape id="_x0000_i1029" type="#_x0000_t75" style="width:379.8pt;height:129pt" o:ole="">
             <v:imagedata r:id="rId15" o:title=""/>
           </v:shape>
-          <o:OLEObject Type="Embed" ProgID="Word.OpenDocumentText.12" ShapeID="_x0000_i1029" DrawAspect="Content" ObjectID="_1572755756" r:id="rId16"/>
+          <o:OLEObject Type="Embed" ProgID="Word.OpenDocumentText.12" ShapeID="_x0000_i1029" DrawAspect="Content" ObjectID="_1573328868" r:id="rId16"/>
         </w:object>
       </w:r>
     </w:p>
@@ -2025,7 +2025,7 @@
           <w:u w:val="single"/>
         </w:rPr>
         <w:drawing>
-          <wp:anchor distT="0" distB="0" distL="114300" distR="114300" simplePos="0" relativeHeight="251660288" behindDoc="1" locked="0" layoutInCell="1" allowOverlap="1" wp14:anchorId="308ADC0C">
+          <wp:anchor distT="0" distB="0" distL="114300" distR="114300" simplePos="0" relativeHeight="251660288" behindDoc="1" locked="0" layoutInCell="1" allowOverlap="1" wp14:anchorId="14BC8183" wp14:editId="1EC12C4C">
             <wp:simplePos x="0" y="0"/>
             <wp:positionH relativeFrom="margin">
               <wp:align>left</wp:align>
@@ -2121,7 +2121,7 @@
           <w:noProof/>
         </w:rPr>
         <w:drawing>
-          <wp:inline distT="0" distB="0" distL="0" distR="0" wp14:anchorId="00A088A4" wp14:editId="128C5150">
+          <wp:inline distT="0" distB="0" distL="0" distR="0" wp14:anchorId="73CD31CE" wp14:editId="21FC8FA5">
             <wp:extent cx="2384480" cy="1910080"/>
             <wp:effectExtent l="0" t="0" r="0" b="0"/>
             <wp:docPr id="4" name="Picture 4"/>
@@ -2267,11 +2267,11 @@
         <w:rPr>
           <w:sz w:val="24"/>
         </w:rPr>
-        <w:object w:dxaOrig="9360" w:dyaOrig="841">
+        <w:object w:dxaOrig="9360" w:dyaOrig="841" w14:anchorId="711F5E51">
           <v:shape id="_x0000_i1030" type="#_x0000_t75" style="width:468pt;height:42pt" o:ole="">
             <v:imagedata r:id="rId19" o:title=""/>
           </v:shape>
-          <o:OLEObject Type="Embed" ProgID="Word.OpenDocumentText.12" ShapeID="_x0000_i1030" DrawAspect="Content" ObjectID="_1572755757" r:id="rId20"/>
+          <o:OLEObject Type="Embed" ProgID="Word.OpenDocumentText.12" ShapeID="_x0000_i1030" DrawAspect="Content" ObjectID="_1573328869" r:id="rId20"/>
         </w:object>
       </w:r>
     </w:p>
@@ -2287,7 +2287,7 @@
         </w:rPr>
         <w:lastRenderedPageBreak/>
         <w:drawing>
-          <wp:anchor distT="0" distB="0" distL="114300" distR="114300" simplePos="0" relativeHeight="251661312" behindDoc="0" locked="0" layoutInCell="1" allowOverlap="1" wp14:anchorId="0BDF4BA9">
+          <wp:anchor distT="0" distB="0" distL="114300" distR="114300" simplePos="0" relativeHeight="251661312" behindDoc="0" locked="0" layoutInCell="1" allowOverlap="1" wp14:anchorId="5B723E2A" wp14:editId="48C7AB19">
             <wp:simplePos x="0" y="0"/>
             <wp:positionH relativeFrom="margin">
               <wp:align>left</wp:align>
@@ -2360,7 +2360,7 @@
           <w:noProof/>
         </w:rPr>
         <w:drawing>
-          <wp:inline distT="0" distB="0" distL="0" distR="0" wp14:anchorId="5675AB75" wp14:editId="38728376">
+          <wp:inline distT="0" distB="0" distL="0" distR="0" wp14:anchorId="2EFBAFC1" wp14:editId="08925882">
             <wp:extent cx="5943600" cy="2680335"/>
             <wp:effectExtent l="0" t="0" r="0" b="5715"/>
             <wp:docPr id="6" name="Picture 6"/>
@@ -2562,11 +2562,11 @@
         <w:rPr>
           <w:sz w:val="24"/>
         </w:rPr>
-        <w:object w:dxaOrig="9360" w:dyaOrig="234">
-          <v:shape id="_x0000_i1031" type="#_x0000_t75" style="width:491pt;height:12pt" o:ole="">
+        <w:object w:dxaOrig="9360" w:dyaOrig="234" w14:anchorId="715A1B16">
+          <v:shape id="_x0000_i1031" type="#_x0000_t75" style="width:490.8pt;height:12pt" o:ole="">
             <v:imagedata r:id="rId23" o:title=""/>
           </v:shape>
-          <o:OLEObject Type="Embed" ProgID="Word.OpenDocumentText.12" ShapeID="_x0000_i1031" DrawAspect="Content" ObjectID="_1572755758" r:id="rId24"/>
+          <o:OLEObject Type="Embed" ProgID="Word.OpenDocumentText.12" ShapeID="_x0000_i1031" DrawAspect="Content" ObjectID="_1573328870" r:id="rId24"/>
         </w:object>
       </w:r>
       <w:r>
@@ -2587,7 +2587,7 @@
           <w:noProof/>
         </w:rPr>
         <w:drawing>
-          <wp:inline distT="0" distB="0" distL="0" distR="0" wp14:anchorId="745A9361">
+          <wp:inline distT="0" distB="0" distL="0" distR="0" wp14:anchorId="28CE0D1C" wp14:editId="03D9B73A">
             <wp:extent cx="1896999" cy="3154680"/>
             <wp:effectExtent l="0" t="0" r="8255" b="7620"/>
             <wp:docPr id="7" name="Picture 7"/>
@@ -2709,11 +2709,11 @@
           <w:b/>
           <w:sz w:val="24"/>
         </w:rPr>
-        <w:object w:dxaOrig="9360" w:dyaOrig="234">
-          <v:shape id="_x0000_i1032" type="#_x0000_t75" style="width:402.5pt;height:12pt" o:ole="">
+        <w:object w:dxaOrig="9360" w:dyaOrig="234" w14:anchorId="5256ED8F">
+          <v:shape id="_x0000_i1032" type="#_x0000_t75" style="width:402.6pt;height:12pt" o:ole="">
             <v:imagedata r:id="rId26" o:title=""/>
           </v:shape>
-          <o:OLEObject Type="Embed" ProgID="Word.OpenDocumentText.12" ShapeID="_x0000_i1032" DrawAspect="Content" ObjectID="_1572755759" r:id="rId27"/>
+          <o:OLEObject Type="Embed" ProgID="Word.OpenDocumentText.12" ShapeID="_x0000_i1032" DrawAspect="Content" ObjectID="_1573328871" r:id="rId27"/>
         </w:object>
       </w:r>
     </w:p>
@@ -2748,11 +2748,11 @@
         <w:rPr>
           <w:sz w:val="24"/>
         </w:rPr>
-        <w:object w:dxaOrig="9360" w:dyaOrig="234">
-          <v:shape id="_x0000_i1033" type="#_x0000_t75" style="width:394pt;height:12pt" o:ole="">
+        <w:object w:dxaOrig="9360" w:dyaOrig="234" w14:anchorId="6BE45758">
+          <v:shape id="_x0000_i1033" type="#_x0000_t75" style="width:394.2pt;height:12pt" o:ole="">
             <v:imagedata r:id="rId28" o:title=""/>
           </v:shape>
-          <o:OLEObject Type="Embed" ProgID="Word.OpenDocumentText.12" ShapeID="_x0000_i1033" DrawAspect="Content" ObjectID="_1572755760" r:id="rId29"/>
+          <o:OLEObject Type="Embed" ProgID="Word.OpenDocumentText.12" ShapeID="_x0000_i1033" DrawAspect="Content" ObjectID="_1573328872" r:id="rId29"/>
         </w:object>
       </w:r>
     </w:p>
@@ -2816,11 +2816,11 @@
         <w:rPr>
           <w:sz w:val="24"/>
         </w:rPr>
-        <w:object w:dxaOrig="9360" w:dyaOrig="6791">
-          <v:shape id="_x0000_i1034" type="#_x0000_t75" style="width:468pt;height:339.5pt" o:ole="">
+        <w:object w:dxaOrig="9360" w:dyaOrig="6791" w14:anchorId="31F7C75A">
+          <v:shape id="_x0000_i1034" type="#_x0000_t75" style="width:468pt;height:339.6pt" o:ole="">
             <v:imagedata r:id="rId30" o:title=""/>
           </v:shape>
-          <o:OLEObject Type="Embed" ProgID="Word.OpenDocumentText.12" ShapeID="_x0000_i1034" DrawAspect="Content" ObjectID="_1572755761" r:id="rId31"/>
+          <o:OLEObject Type="Embed" ProgID="Word.OpenDocumentText.12" ShapeID="_x0000_i1034" DrawAspect="Content" ObjectID="_1573328873" r:id="rId31"/>
         </w:object>
       </w:r>
     </w:p>
@@ -2853,11 +2853,11 @@
         <w:rPr>
           <w:sz w:val="24"/>
         </w:rPr>
-        <w:object w:dxaOrig="9360" w:dyaOrig="4449">
-          <v:shape id="_x0000_i1035" type="#_x0000_t75" style="width:468pt;height:222.5pt" o:ole="">
+        <w:object w:dxaOrig="9360" w:dyaOrig="4449" w14:anchorId="09A78F41">
+          <v:shape id="_x0000_i1035" type="#_x0000_t75" style="width:468pt;height:222.6pt" o:ole="">
             <v:imagedata r:id="rId32" o:title=""/>
           </v:shape>
-          <o:OLEObject Type="Embed" ProgID="Word.OpenDocumentText.12" ShapeID="_x0000_i1035" DrawAspect="Content" ObjectID="_1572755762" r:id="rId33"/>
+          <o:OLEObject Type="Embed" ProgID="Word.OpenDocumentText.12" ShapeID="_x0000_i1035" DrawAspect="Content" ObjectID="_1573328874" r:id="rId33"/>
         </w:object>
       </w:r>
     </w:p>
@@ -2899,11 +2899,11 @@
         <w:rPr>
           <w:sz w:val="24"/>
         </w:rPr>
-        <w:object w:dxaOrig="9360" w:dyaOrig="234">
+        <w:object w:dxaOrig="9360" w:dyaOrig="234" w14:anchorId="7C2F75FE">
           <v:shape id="_x0000_i1036" type="#_x0000_t75" style="width:468pt;height:12pt" o:ole="">
             <v:imagedata r:id="rId34" o:title=""/>
           </v:shape>
-          <o:OLEObject Type="Embed" ProgID="Word.OpenDocumentText.12" ShapeID="_x0000_i1036" DrawAspect="Content" ObjectID="_1572755763" r:id="rId35"/>
+          <o:OLEObject Type="Embed" ProgID="Word.OpenDocumentText.12" ShapeID="_x0000_i1036" DrawAspect="Content" ObjectID="_1573328875" r:id="rId35"/>
         </w:object>
       </w:r>
     </w:p>
@@ -2946,11 +2946,11 @@
         <w:rPr>
           <w:sz w:val="24"/>
         </w:rPr>
-        <w:object w:dxaOrig="9360" w:dyaOrig="3279">
-          <v:shape id="_x0000_i1037" type="#_x0000_t75" style="width:468pt;height:164pt" o:ole="">
+        <w:object w:dxaOrig="9360" w:dyaOrig="3279" w14:anchorId="43CE991E">
+          <v:shape id="_x0000_i1037" type="#_x0000_t75" style="width:468pt;height:163.8pt" o:ole="">
             <v:imagedata r:id="rId36" o:title=""/>
           </v:shape>
-          <o:OLEObject Type="Embed" ProgID="Word.OpenDocumentText.12" ShapeID="_x0000_i1037" DrawAspect="Content" ObjectID="_1572755764" r:id="rId37"/>
+          <o:OLEObject Type="Embed" ProgID="Word.OpenDocumentText.12" ShapeID="_x0000_i1037" DrawAspect="Content" ObjectID="_1573328876" r:id="rId37"/>
         </w:object>
       </w:r>
     </w:p>
@@ -3001,11 +3001,11 @@
         <w:rPr>
           <w:sz w:val="24"/>
         </w:rPr>
-        <w:object w:dxaOrig="9360" w:dyaOrig="702">
-          <v:shape id="_x0000_i1038" type="#_x0000_t75" style="width:468pt;height:35.5pt" o:ole="">
+        <w:object w:dxaOrig="9360" w:dyaOrig="702" w14:anchorId="67D4F9E0">
+          <v:shape id="_x0000_i1038" type="#_x0000_t75" style="width:468pt;height:35.4pt" o:ole="">
             <v:imagedata r:id="rId38" o:title=""/>
           </v:shape>
-          <o:OLEObject Type="Embed" ProgID="Word.OpenDocumentText.12" ShapeID="_x0000_i1038" DrawAspect="Content" ObjectID="_1572755765" r:id="rId39"/>
+          <o:OLEObject Type="Embed" ProgID="Word.OpenDocumentText.12" ShapeID="_x0000_i1038" DrawAspect="Content" ObjectID="_1573328877" r:id="rId39"/>
         </w:object>
       </w:r>
     </w:p>
@@ -3033,11 +3033,11 @@
         <w:rPr>
           <w:sz w:val="24"/>
         </w:rPr>
-        <w:object w:dxaOrig="9360" w:dyaOrig="468">
-          <v:shape id="_x0000_i1039" type="#_x0000_t75" style="width:468pt;height:23.5pt" o:ole="">
+        <w:object w:dxaOrig="9360" w:dyaOrig="468" w14:anchorId="7082E861">
+          <v:shape id="_x0000_i1039" type="#_x0000_t75" style="width:468pt;height:23.4pt" o:ole="">
             <v:imagedata r:id="rId40" o:title=""/>
           </v:shape>
-          <o:OLEObject Type="Embed" ProgID="Word.OpenDocumentText.12" ShapeID="_x0000_i1039" DrawAspect="Content" ObjectID="_1572755766" r:id="rId41"/>
+          <o:OLEObject Type="Embed" ProgID="Word.OpenDocumentText.12" ShapeID="_x0000_i1039" DrawAspect="Content" ObjectID="_1573328878" r:id="rId41"/>
         </w:object>
       </w:r>
     </w:p>
@@ -3177,11 +3177,11 @@
         <w:rPr>
           <w:sz w:val="24"/>
         </w:rPr>
-        <w:object w:dxaOrig="9360" w:dyaOrig="1405">
-          <v:shape id="_x0000_i1040" type="#_x0000_t75" style="width:468pt;height:70pt" o:ole="">
+        <w:object w:dxaOrig="9360" w:dyaOrig="1405" w14:anchorId="6919C18E">
+          <v:shape id="_x0000_i1040" type="#_x0000_t75" style="width:468pt;height:70.2pt" o:ole="">
             <v:imagedata r:id="rId42" o:title=""/>
           </v:shape>
-          <o:OLEObject Type="Embed" ProgID="Word.OpenDocumentText.12" ShapeID="_x0000_i1040" DrawAspect="Content" ObjectID="_1572755767" r:id="rId43"/>
+          <o:OLEObject Type="Embed" ProgID="Word.OpenDocumentText.12" ShapeID="_x0000_i1040" DrawAspect="Content" ObjectID="_1573328879" r:id="rId43"/>
         </w:object>
       </w:r>
     </w:p>
@@ -3238,11 +3238,11 @@
         <w:rPr>
           <w:sz w:val="24"/>
         </w:rPr>
-        <w:object w:dxaOrig="9360" w:dyaOrig="3279">
-          <v:shape id="_x0000_i1041" type="#_x0000_t75" style="width:468pt;height:164pt" o:ole="">
+        <w:object w:dxaOrig="9360" w:dyaOrig="3279" w14:anchorId="1C234938">
+          <v:shape id="_x0000_i1041" type="#_x0000_t75" style="width:468pt;height:163.8pt" o:ole="">
             <v:imagedata r:id="rId44" o:title=""/>
           </v:shape>
-          <o:OLEObject Type="Embed" ProgID="Word.OpenDocumentText.12" ShapeID="_x0000_i1041" DrawAspect="Content" ObjectID="_1572755768" r:id="rId45"/>
+          <o:OLEObject Type="Embed" ProgID="Word.OpenDocumentText.12" ShapeID="_x0000_i1041" DrawAspect="Content" ObjectID="_1573328880" r:id="rId45"/>
         </w:object>
       </w:r>
     </w:p>
@@ -3375,11 +3375,11 @@
         <w:rPr>
           <w:sz w:val="24"/>
         </w:rPr>
-        <w:object w:dxaOrig="9360" w:dyaOrig="234">
-          <v:shape id="_x0000_i1042" type="#_x0000_t75" style="width:468pt;height:11.5pt" o:ole="">
+        <w:object w:dxaOrig="9360" w:dyaOrig="234" w14:anchorId="10BC9AA6">
+          <v:shape id="_x0000_i1042" type="#_x0000_t75" style="width:468pt;height:11.4pt" o:ole="">
             <v:imagedata r:id="rId46" o:title=""/>
           </v:shape>
-          <o:OLEObject Type="Embed" ProgID="Word.OpenDocumentText.12" ShapeID="_x0000_i1042" DrawAspect="Content" ObjectID="_1572755769" r:id="rId47"/>
+          <o:OLEObject Type="Embed" ProgID="Word.OpenDocumentText.12" ShapeID="_x0000_i1042" DrawAspect="Content" ObjectID="_1573328881" r:id="rId47"/>
         </w:object>
       </w:r>
     </w:p>
@@ -3395,11 +3395,11 @@
         <w:rPr>
           <w:sz w:val="24"/>
         </w:rPr>
-        <w:object w:dxaOrig="9360" w:dyaOrig="702">
-          <v:shape id="_x0000_i1043" type="#_x0000_t75" style="width:468pt;height:35pt" o:ole="">
+        <w:object w:dxaOrig="9360" w:dyaOrig="702" w14:anchorId="2E8599B6">
+          <v:shape id="_x0000_i1043" type="#_x0000_t75" style="width:468pt;height:34.8pt" o:ole="">
             <v:imagedata r:id="rId48" o:title=""/>
           </v:shape>
-          <o:OLEObject Type="Embed" ProgID="Word.OpenDocumentText.12" ShapeID="_x0000_i1043" DrawAspect="Content" ObjectID="_1572755770" r:id="rId49"/>
+          <o:OLEObject Type="Embed" ProgID="Word.OpenDocumentText.12" ShapeID="_x0000_i1043" DrawAspect="Content" ObjectID="_1573328882" r:id="rId49"/>
         </w:object>
       </w:r>
       <w:r>
@@ -3467,11 +3467,11 @@
         <w:rPr>
           <w:sz w:val="24"/>
         </w:rPr>
-        <w:object w:dxaOrig="9360" w:dyaOrig="2810">
-          <v:shape id="_x0000_i1044" type="#_x0000_t75" style="width:468pt;height:140.5pt" o:ole="">
+        <w:object w:dxaOrig="9360" w:dyaOrig="2810" w14:anchorId="5666B8ED">
+          <v:shape id="_x0000_i1044" type="#_x0000_t75" style="width:468pt;height:140.4pt" o:ole="">
             <v:imagedata r:id="rId50" o:title=""/>
           </v:shape>
-          <o:OLEObject Type="Embed" ProgID="Word.OpenDocumentText.12" ShapeID="_x0000_i1044" DrawAspect="Content" ObjectID="_1572755771" r:id="rId51"/>
+          <o:OLEObject Type="Embed" ProgID="Word.OpenDocumentText.12" ShapeID="_x0000_i1044" DrawAspect="Content" ObjectID="_1573328883" r:id="rId51"/>
         </w:object>
       </w:r>
     </w:p>
@@ -3553,11 +3553,11 @@
         <w:rPr>
           <w:sz w:val="24"/>
         </w:rPr>
-        <w:object w:dxaOrig="9360" w:dyaOrig="234">
-          <v:shape id="_x0000_i1046" type="#_x0000_t75" style="width:468pt;height:11.5pt" o:ole="">
+        <w:object w:dxaOrig="9360" w:dyaOrig="234" w14:anchorId="3DD145D2">
+          <v:shape id="_x0000_i1045" type="#_x0000_t75" style="width:468pt;height:11.4pt" o:ole="">
             <v:imagedata r:id="rId52" o:title=""/>
           </v:shape>
-          <o:OLEObject Type="Embed" ProgID="Word.OpenDocumentText.12" ShapeID="_x0000_i1046" DrawAspect="Content" ObjectID="_1572755772" r:id="rId53"/>
+          <o:OLEObject Type="Embed" ProgID="Word.OpenDocumentText.12" ShapeID="_x0000_i1045" DrawAspect="Content" ObjectID="_1573328884" r:id="rId53"/>
         </w:object>
       </w:r>
     </w:p>
@@ -3590,11 +3590,11 @@
         <w:rPr>
           <w:sz w:val="24"/>
         </w:rPr>
-        <w:object w:dxaOrig="9360" w:dyaOrig="234">
-          <v:shape id="_x0000_i1048" type="#_x0000_t75" style="width:468pt;height:11.5pt" o:ole="">
+        <w:object w:dxaOrig="9360" w:dyaOrig="234" w14:anchorId="20706E72">
+          <v:shape id="_x0000_i1046" type="#_x0000_t75" style="width:468pt;height:11.4pt" o:ole="">
             <v:imagedata r:id="rId54" o:title=""/>
           </v:shape>
-          <o:OLEObject Type="Embed" ProgID="Word.OpenDocumentText.12" ShapeID="_x0000_i1048" DrawAspect="Content" ObjectID="_1572755773" r:id="rId55"/>
+          <o:OLEObject Type="Embed" ProgID="Word.OpenDocumentText.12" ShapeID="_x0000_i1046" DrawAspect="Content" ObjectID="_1573328885" r:id="rId55"/>
         </w:object>
       </w:r>
     </w:p>
@@ -3628,11 +3628,11 @@
         <w:rPr>
           <w:sz w:val="24"/>
         </w:rPr>
-        <w:object w:dxaOrig="9360" w:dyaOrig="234">
-          <v:shape id="_x0000_i1050" type="#_x0000_t75" style="width:468pt;height:11.5pt" o:ole="">
+        <w:object w:dxaOrig="9360" w:dyaOrig="234" w14:anchorId="1449C723">
+          <v:shape id="_x0000_i1047" type="#_x0000_t75" style="width:468pt;height:11.4pt" o:ole="">
             <v:imagedata r:id="rId56" o:title=""/>
           </v:shape>
-          <o:OLEObject Type="Embed" ProgID="Word.OpenDocumentText.12" ShapeID="_x0000_i1050" DrawAspect="Content" ObjectID="_1572755774" r:id="rId57"/>
+          <o:OLEObject Type="Embed" ProgID="Word.OpenDocumentText.12" ShapeID="_x0000_i1047" DrawAspect="Content" ObjectID="_1573328886" r:id="rId57"/>
         </w:object>
       </w:r>
     </w:p>
@@ -3653,16 +3653,430 @@
         </w:rPr>
         <w:t>Can create custom pipes.</w:t>
       </w:r>
-      <w:bookmarkStart w:id="23" w:name="_GoBack"/>
-      <w:bookmarkEnd w:id="23"/>
-    </w:p>
-    <w:p>
-      <w:pPr>
-        <w:rPr>
-          <w:sz w:val="24"/>
-        </w:rPr>
-      </w:pPr>
-    </w:p>
+      <w:r>
+        <w:rPr>
+          <w:sz w:val="24"/>
+        </w:rPr>
+        <w:br/>
+        <w:t>To Create a custom pipe</w:t>
+      </w:r>
+      <w:r>
+        <w:rPr>
+          <w:sz w:val="24"/>
+        </w:rPr>
+        <w:t>:</w:t>
+      </w:r>
+      <w:r>
+        <w:rPr>
+          <w:sz w:val="24"/>
+        </w:rPr>
+        <w:br/>
+        <w:t>create a class</w:t>
+      </w:r>
+      <w:r>
+        <w:rPr>
+          <w:sz w:val="24"/>
+        </w:rPr>
+        <w:br/>
+      </w:r>
+    </w:p>
+    <w:p>
+      <w:pPr>
+        <w:pStyle w:val="ListParagraph"/>
+        <w:rPr>
+          <w:sz w:val="24"/>
+        </w:rPr>
+      </w:pPr>
+    </w:p>
+    <w:p>
+      <w:pPr>
+        <w:rPr>
+          <w:sz w:val="24"/>
+        </w:rPr>
+      </w:pPr>
+    </w:p>
+    <w:p>
+      <w:pPr>
+        <w:rPr>
+          <w:sz w:val="24"/>
+        </w:rPr>
+      </w:pPr>
+      <w:r>
+        <w:rPr>
+          <w:sz w:val="24"/>
+        </w:rPr>
+        <w:t>Nested component</w:t>
+      </w:r>
+      <w:r>
+        <w:rPr>
+          <w:sz w:val="24"/>
+        </w:rPr>
+        <w:t xml:space="preserve"> and Container Component:</w:t>
+      </w:r>
+    </w:p>
+    <w:p>
+      <w:pPr>
+        <w:rPr>
+          <w:sz w:val="24"/>
+        </w:rPr>
+      </w:pPr>
+      <w:r>
+        <w:rPr>
+          <w:sz w:val="24"/>
+        </w:rPr>
+        <w:t>Container</w:t>
+      </w:r>
+      <w:r>
+        <w:rPr>
+          <w:sz w:val="24"/>
+        </w:rPr>
+        <w:t xml:space="preserve"> </w:t>
+      </w:r>
+      <w:r>
+        <w:rPr>
+          <w:sz w:val="24"/>
+        </w:rPr>
+        <w:t>Component= Parent component,</w:t>
+      </w:r>
+    </w:p>
+    <w:p>
+      <w:pPr>
+        <w:rPr>
+          <w:sz w:val="24"/>
+        </w:rPr>
+      </w:pPr>
+      <w:r>
+        <w:rPr>
+          <w:sz w:val="24"/>
+        </w:rPr>
+        <w:t xml:space="preserve">Nested Component=child </w:t>
+      </w:r>
+      <w:r>
+        <w:rPr>
+          <w:sz w:val="24"/>
+        </w:rPr>
+        <w:t>component</w:t>
+      </w:r>
+    </w:p>
+    <w:p>
+      <w:pPr>
+        <w:rPr>
+          <w:sz w:val="24"/>
+        </w:rPr>
+      </w:pPr>
+      <w:r>
+        <w:rPr>
+          <w:sz w:val="24"/>
+        </w:rPr>
+        <w:t>In this example</w:t>
+      </w:r>
+    </w:p>
+    <w:p>
+      <w:pPr>
+        <w:rPr>
+          <w:sz w:val="24"/>
+        </w:rPr>
+      </w:pPr>
+      <w:r>
+        <w:rPr>
+          <w:sz w:val="24"/>
+        </w:rPr>
+        <w:t>Parent=employee-list</w:t>
+      </w:r>
+      <w:r>
+        <w:rPr>
+          <w:sz w:val="24"/>
+        </w:rPr>
+        <w:br/>
+        <w:t>child component=</w:t>
+      </w:r>
+      <w:proofErr w:type="spellStart"/>
+      <w:r>
+        <w:rPr>
+          <w:sz w:val="24"/>
+        </w:rPr>
+        <w:t>empCount</w:t>
+      </w:r>
+      <w:proofErr w:type="spellEnd"/>
+    </w:p>
+    <w:p>
+      <w:pPr>
+        <w:rPr>
+          <w:sz w:val="24"/>
+        </w:rPr>
+      </w:pPr>
+      <w:r>
+        <w:rPr>
+          <w:sz w:val="24"/>
+        </w:rPr>
+        <w:t xml:space="preserve">What we are doing here is pass input parameters to child </w:t>
+      </w:r>
+      <w:proofErr w:type="gramStart"/>
+      <w:r>
+        <w:rPr>
+          <w:sz w:val="24"/>
+        </w:rPr>
+        <w:t>component(</w:t>
+      </w:r>
+      <w:proofErr w:type="spellStart"/>
+      <w:proofErr w:type="gramEnd"/>
+      <w:r>
+        <w:rPr>
+          <w:sz w:val="24"/>
+        </w:rPr>
+        <w:t>no.of</w:t>
+      </w:r>
+      <w:proofErr w:type="spellEnd"/>
+      <w:r>
+        <w:rPr>
+          <w:sz w:val="24"/>
+        </w:rPr>
+        <w:t xml:space="preserve"> male and female employees in the list) based </w:t>
+      </w:r>
+      <w:proofErr w:type="spellStart"/>
+      <w:r>
+        <w:rPr>
+          <w:sz w:val="24"/>
+        </w:rPr>
+        <w:t>onn</w:t>
+      </w:r>
+      <w:proofErr w:type="spellEnd"/>
+      <w:r>
+        <w:rPr>
+          <w:sz w:val="24"/>
+        </w:rPr>
+        <w:t xml:space="preserve"> the changing the </w:t>
+      </w:r>
+      <w:proofErr w:type="spellStart"/>
+      <w:r>
+        <w:rPr>
+          <w:sz w:val="24"/>
+        </w:rPr>
+        <w:t>radiobutton</w:t>
+      </w:r>
+      <w:proofErr w:type="spellEnd"/>
+      <w:r>
+        <w:rPr>
+          <w:sz w:val="24"/>
+        </w:rPr>
+        <w:t xml:space="preserve"> value list is updated(created a custom event for </w:t>
+      </w:r>
+      <w:proofErr w:type="spellStart"/>
+      <w:r>
+        <w:rPr>
+          <w:sz w:val="24"/>
+        </w:rPr>
+        <w:t>radibutton</w:t>
+      </w:r>
+      <w:proofErr w:type="spellEnd"/>
+      <w:r>
+        <w:rPr>
+          <w:sz w:val="24"/>
+        </w:rPr>
+        <w:t xml:space="preserve"> change event</w:t>
+      </w:r>
+      <w:r>
+        <w:rPr>
+          <w:sz w:val="24"/>
+        </w:rPr>
+        <w:t xml:space="preserve"> and return the value based on the selection change</w:t>
+      </w:r>
+      <w:r>
+        <w:rPr>
+          <w:sz w:val="24"/>
+        </w:rPr>
+        <w:t>)</w:t>
+      </w:r>
+      <w:r>
+        <w:rPr>
+          <w:sz w:val="24"/>
+        </w:rPr>
+        <w:t>.</w:t>
+      </w:r>
+    </w:p>
+    <w:tbl>
+      <w:tblPr>
+        <w:tblStyle w:val="TableGrid"/>
+        <w:tblW w:w="0" w:type="auto"/>
+        <w:tblLook w:val="04A0" w:firstRow="1" w:lastRow="0" w:firstColumn="1" w:lastColumn="0" w:noHBand="0" w:noVBand="1"/>
+      </w:tblPr>
+      <w:tblGrid>
+        <w:gridCol w:w="4675"/>
+        <w:gridCol w:w="4675"/>
+      </w:tblGrid>
+      <w:tr>
+        <w:tc>
+          <w:tcPr>
+            <w:tcW w:w="4675" w:type="dxa"/>
+          </w:tcPr>
+          <w:commentRangeStart w:id="23"/>
+          <w:commentRangeStart w:id="24"/>
+          <w:bookmarkStart w:id="25" w:name="_MON_1573328493"/>
+          <w:bookmarkEnd w:id="25"/>
+          <w:p>
+            <w:pPr>
+              <w:rPr>
+                <w:sz w:val="24"/>
+              </w:rPr>
+            </w:pPr>
+            <w:r>
+              <w:rPr>
+                <w:sz w:val="24"/>
+              </w:rPr>
+              <w:object w:dxaOrig="1516" w:dyaOrig="986" w14:anchorId="6D693446">
+                <v:shape id="_x0000_i1062" type="#_x0000_t75" style="width:75.6pt;height:49.2pt" o:ole="">
+                  <v:imagedata r:id="rId58" o:title=""/>
+                </v:shape>
+                <o:OLEObject Type="Embed" ProgID="Word.OpenDocumentText.12" ShapeID="_x0000_i1062" DrawAspect="Icon" ObjectID="_1573328887" r:id="rId59"/>
+              </w:object>
+            </w:r>
+            <w:commentRangeEnd w:id="23"/>
+            <w:commentRangeEnd w:id="24"/>
+            <w:r>
+              <w:rPr>
+                <w:rStyle w:val="CommentReference"/>
+              </w:rPr>
+              <w:commentReference w:id="24"/>
+            </w:r>
+            <w:proofErr w:type="spellStart"/>
+            <w:r>
+              <w:rPr>
+                <w:sz w:val="24"/>
+              </w:rPr>
+              <w:t>emp-</w:t>
+            </w:r>
+            <w:proofErr w:type="gramStart"/>
+            <w:r>
+              <w:rPr>
+                <w:sz w:val="24"/>
+              </w:rPr>
+              <w:t>list.component</w:t>
+            </w:r>
+            <w:proofErr w:type="gramEnd"/>
+            <w:r>
+              <w:rPr>
+                <w:sz w:val="24"/>
+              </w:rPr>
+              <w:t>.ts</w:t>
+            </w:r>
+            <w:proofErr w:type="spellEnd"/>
+            <w:r>
+              <w:rPr>
+                <w:rStyle w:val="CommentReference"/>
+              </w:rPr>
+              <w:commentReference w:id="23"/>
+            </w:r>
+          </w:p>
+        </w:tc>
+        <w:bookmarkStart w:id="26" w:name="_MON_1573328676"/>
+        <w:bookmarkEnd w:id="26"/>
+        <w:tc>
+          <w:tcPr>
+            <w:tcW w:w="4675" w:type="dxa"/>
+          </w:tcPr>
+          <w:p>
+            <w:pPr>
+              <w:rPr>
+                <w:sz w:val="24"/>
+              </w:rPr>
+            </w:pPr>
+            <w:r>
+              <w:rPr>
+                <w:sz w:val="24"/>
+              </w:rPr>
+              <w:object w:dxaOrig="1516" w:dyaOrig="986" w14:anchorId="780741DC">
+                <v:shape id="_x0000_i1064" type="#_x0000_t75" style="width:75.6pt;height:49.2pt" o:ole="">
+                  <v:imagedata r:id="rId63" o:title=""/>
+                </v:shape>
+                <o:OLEObject Type="Embed" ProgID="Word.OpenDocumentText.12" ShapeID="_x0000_i1064" DrawAspect="Icon" ObjectID="_1573328888" r:id="rId64"/>
+              </w:object>
+            </w:r>
+            <w:r>
+              <w:rPr>
+                <w:sz w:val="24"/>
+              </w:rPr>
+              <w:t>emp-list.component.html</w:t>
+            </w:r>
+          </w:p>
+        </w:tc>
+      </w:tr>
+      <w:bookmarkStart w:id="27" w:name="_MON_1573328758"/>
+      <w:bookmarkEnd w:id="27"/>
+      <w:tr>
+        <w:tc>
+          <w:tcPr>
+            <w:tcW w:w="4675" w:type="dxa"/>
+          </w:tcPr>
+          <w:p>
+            <w:pPr>
+              <w:rPr>
+                <w:sz w:val="24"/>
+              </w:rPr>
+            </w:pPr>
+            <w:r>
+              <w:rPr>
+                <w:sz w:val="24"/>
+              </w:rPr>
+              <w:object w:dxaOrig="1516" w:dyaOrig="986" w14:anchorId="0957A05C">
+                <v:shape id="_x0000_i1072" type="#_x0000_t75" style="width:75.6pt;height:49.2pt" o:ole="">
+                  <v:imagedata r:id="rId65" o:title=""/>
+                </v:shape>
+                <o:OLEObject Type="Embed" ProgID="Word.OpenDocumentText.12" ShapeID="_x0000_i1072" DrawAspect="Icon" ObjectID="_1573328889" r:id="rId66"/>
+              </w:object>
+            </w:r>
+            <w:proofErr w:type="spellStart"/>
+            <w:proofErr w:type="gramStart"/>
+            <w:r>
+              <w:rPr>
+                <w:sz w:val="24"/>
+              </w:rPr>
+              <w:t>empcounnt.component</w:t>
+            </w:r>
+            <w:proofErr w:type="gramEnd"/>
+            <w:r>
+              <w:rPr>
+                <w:sz w:val="24"/>
+              </w:rPr>
+              <w:t>.ts</w:t>
+            </w:r>
+            <w:proofErr w:type="spellEnd"/>
+          </w:p>
+        </w:tc>
+        <w:bookmarkStart w:id="28" w:name="_MON_1573328825"/>
+        <w:bookmarkEnd w:id="28"/>
+        <w:tc>
+          <w:tcPr>
+            <w:tcW w:w="4675" w:type="dxa"/>
+          </w:tcPr>
+          <w:p>
+            <w:pPr>
+              <w:rPr>
+                <w:sz w:val="24"/>
+              </w:rPr>
+            </w:pPr>
+            <w:r>
+              <w:rPr>
+                <w:sz w:val="24"/>
+              </w:rPr>
+              <w:object w:dxaOrig="1516" w:dyaOrig="986" w14:anchorId="4C07AF2F">
+                <v:shape id="_x0000_i1074" type="#_x0000_t75" style="width:75.6pt;height:49.2pt" o:ole="">
+                  <v:imagedata r:id="rId67" o:title=""/>
+                </v:shape>
+                <o:OLEObject Type="Embed" ProgID="Word.OpenDocumentText.12" ShapeID="_x0000_i1074" DrawAspect="Icon" ObjectID="_1573328890" r:id="rId68"/>
+              </w:object>
+            </w:r>
+            <w:r>
+              <w:rPr>
+                <w:sz w:val="24"/>
+              </w:rPr>
+              <w:t>empcount.commponent.html</w:t>
+            </w:r>
+            <w:bookmarkStart w:id="29" w:name="_GoBack"/>
+            <w:bookmarkEnd w:id="29"/>
+          </w:p>
+        </w:tc>
+      </w:tr>
+    </w:tbl>
     <w:p>
       <w:pPr>
         <w:rPr>
@@ -3680,6 +4094,69 @@
 </w:document>
 </file>
 
+<file path=word/comments.xml><?xml version="1.0" encoding="utf-8"?>
+<w:comments xmlns:wpc="http://schemas.microsoft.com/office/word/2010/wordprocessingCanvas" xmlns:cx="http://schemas.microsoft.com/office/drawing/2014/chartex" xmlns:cx1="http://schemas.microsoft.com/office/drawing/2015/9/8/chartex" xmlns:cx2="http://schemas.microsoft.com/office/drawing/2015/10/21/chartex" xmlns:cx3="http://schemas.microsoft.com/office/drawing/2016/5/9/chartex" xmlns:cx4="http://schemas.microsoft.com/office/drawing/2016/5/10/chartex" xmlns:cx5="http://schemas.microsoft.com/office/drawing/2016/5/11/chartex" xmlns:cx6="http://schemas.microsoft.com/office/drawing/2016/5/12/chartex" xmlns:cx7="http://schemas.microsoft.com/office/drawing/2016/5/13/chartex" xmlns:cx8="http://schemas.microsoft.com/office/drawing/2016/5/14/chartex" xmlns:mc="http://schemas.openxmlformats.org/markup-compatibility/2006" xmlns:aink="http://schemas.microsoft.com/office/drawing/2016/ink" xmlns:am3d="http://schemas.microsoft.com/office/drawing/2017/model3d" xmlns:o="urn:schemas-microsoft-com:office:office" xmlns:r="http://schemas.openxmlformats.org/officeDocument/2006/relationships" xmlns:m="http://schemas.openxmlformats.org/officeDocument/2006/math" xmlns:v="urn:schemas-microsoft-com:vml" xmlns:wp14="http://schemas.microsoft.com/office/word/2010/wordprocessingDrawing" xmlns:wp="http://schemas.openxmlformats.org/drawingml/2006/wordprocessingDrawing" xmlns:w10="urn:schemas-microsoft-com:office:word" xmlns:w="http://schemas.openxmlformats.org/wordprocessingml/2006/main" xmlns:w14="http://schemas.microsoft.com/office/word/2010/wordml" xmlns:w15="http://schemas.microsoft.com/office/word/2012/wordml" xmlns:w16cid="http://schemas.microsoft.com/office/word/2016/wordml/cid" xmlns:w16se="http://schemas.microsoft.com/office/word/2015/wordml/symex" xmlns:wpg="http://schemas.microsoft.com/office/word/2010/wordprocessingGroup" xmlns:wpi="http://schemas.microsoft.com/office/word/2010/wordprocessingInk" xmlns:wne="http://schemas.microsoft.com/office/word/2006/wordml" xmlns:wps="http://schemas.microsoft.com/office/word/2010/wordprocessingShape" mc:Ignorable="w14 w15 w16se w16cid wp14">
+  <w:comment w:id="24" w:author="vishnu mallipudi" w:date="2017-11-27T22:55:00Z" w:initials="vm">
+    <w:p>
+      <w:pPr>
+        <w:pStyle w:val="CommentText"/>
+      </w:pPr>
+      <w:r>
+        <w:rPr>
+          <w:rStyle w:val="CommentReference"/>
+        </w:rPr>
+        <w:annotationRef/>
+      </w:r>
+    </w:p>
+  </w:comment>
+  <w:comment w:id="23" w:author="vishnu mallipudi" w:date="2017-11-27T22:55:00Z" w:initials="vm">
+    <w:p>
+      <w:pPr>
+        <w:pStyle w:val="CommentText"/>
+      </w:pPr>
+      <w:r>
+        <w:rPr>
+          <w:rStyle w:val="CommentReference"/>
+        </w:rPr>
+        <w:annotationRef/>
+      </w:r>
+      <w:proofErr w:type="spellStart"/>
+      <w:r>
+        <w:t>Emp-</w:t>
+      </w:r>
+      <w:proofErr w:type="gramStart"/>
+      <w:r>
+        <w:t>list.component</w:t>
+      </w:r>
+      <w:proofErr w:type="gramEnd"/>
+      <w:r>
+        <w:t>.ts</w:t>
+      </w:r>
+      <w:proofErr w:type="spellEnd"/>
+    </w:p>
+    <w:p>
+      <w:pPr>
+        <w:pStyle w:val="CommentText"/>
+      </w:pPr>
+    </w:p>
+  </w:comment>
+</w:comments>
+</file>
+
+<file path=word/commentsExtended.xml><?xml version="1.0" encoding="utf-8"?>
+<w15:commentsEx xmlns:wpc="http://schemas.microsoft.com/office/word/2010/wordprocessingCanvas" xmlns:cx="http://schemas.microsoft.com/office/drawing/2014/chartex" xmlns:cx1="http://schemas.microsoft.com/office/drawing/2015/9/8/chartex" xmlns:cx2="http://schemas.microsoft.com/office/drawing/2015/10/21/chartex" xmlns:cx3="http://schemas.microsoft.com/office/drawing/2016/5/9/chartex" xmlns:cx4="http://schemas.microsoft.com/office/drawing/2016/5/10/chartex" xmlns:cx5="http://schemas.microsoft.com/office/drawing/2016/5/11/chartex" xmlns:cx6="http://schemas.microsoft.com/office/drawing/2016/5/12/chartex" xmlns:cx7="http://schemas.microsoft.com/office/drawing/2016/5/13/chartex" xmlns:cx8="http://schemas.microsoft.com/office/drawing/2016/5/14/chartex" xmlns:mc="http://schemas.openxmlformats.org/markup-compatibility/2006" xmlns:aink="http://schemas.microsoft.com/office/drawing/2016/ink" xmlns:am3d="http://schemas.microsoft.com/office/drawing/2017/model3d" xmlns:o="urn:schemas-microsoft-com:office:office" xmlns:r="http://schemas.openxmlformats.org/officeDocument/2006/relationships" xmlns:m="http://schemas.openxmlformats.org/officeDocument/2006/math" xmlns:v="urn:schemas-microsoft-com:vml" xmlns:wp14="http://schemas.microsoft.com/office/word/2010/wordprocessingDrawing" xmlns:wp="http://schemas.openxmlformats.org/drawingml/2006/wordprocessingDrawing" xmlns:w10="urn:schemas-microsoft-com:office:word" xmlns:w="http://schemas.openxmlformats.org/wordprocessingml/2006/main" xmlns:w14="http://schemas.microsoft.com/office/word/2010/wordml" xmlns:w15="http://schemas.microsoft.com/office/word/2012/wordml" xmlns:w16cid="http://schemas.microsoft.com/office/word/2016/wordml/cid" xmlns:w16se="http://schemas.microsoft.com/office/word/2015/wordml/symex" xmlns:wpg="http://schemas.microsoft.com/office/word/2010/wordprocessingGroup" xmlns:wpi="http://schemas.microsoft.com/office/word/2010/wordprocessingInk" xmlns:wne="http://schemas.microsoft.com/office/word/2006/wordml" xmlns:wps="http://schemas.microsoft.com/office/word/2010/wordprocessingShape" mc:Ignorable="w14 w15 w16se w16cid wp14">
+  <w15:commentEx w15:paraId="4F7AEE2D" w15:done="1"/>
+  <w15:commentEx w15:paraId="165EA935" w15:done="0"/>
+</w15:commentsEx>
+</file>
+
+<file path=word/commentsIds.xml><?xml version="1.0" encoding="utf-8"?>
+<w16cid:commentsIds xmlns:wpc="http://schemas.microsoft.com/office/word/2010/wordprocessingCanvas" xmlns:cx="http://schemas.microsoft.com/office/drawing/2014/chartex" xmlns:cx1="http://schemas.microsoft.com/office/drawing/2015/9/8/chartex" xmlns:cx2="http://schemas.microsoft.com/office/drawing/2015/10/21/chartex" xmlns:cx3="http://schemas.microsoft.com/office/drawing/2016/5/9/chartex" xmlns:cx4="http://schemas.microsoft.com/office/drawing/2016/5/10/chartex" xmlns:cx5="http://schemas.microsoft.com/office/drawing/2016/5/11/chartex" xmlns:cx6="http://schemas.microsoft.com/office/drawing/2016/5/12/chartex" xmlns:cx7="http://schemas.microsoft.com/office/drawing/2016/5/13/chartex" xmlns:cx8="http://schemas.microsoft.com/office/drawing/2016/5/14/chartex" xmlns:mc="http://schemas.openxmlformats.org/markup-compatibility/2006" xmlns:aink="http://schemas.microsoft.com/office/drawing/2016/ink" xmlns:am3d="http://schemas.microsoft.com/office/drawing/2017/model3d" xmlns:o="urn:schemas-microsoft-com:office:office" xmlns:r="http://schemas.openxmlformats.org/officeDocument/2006/relationships" xmlns:m="http://schemas.openxmlformats.org/officeDocument/2006/math" xmlns:v="urn:schemas-microsoft-com:vml" xmlns:wp14="http://schemas.microsoft.com/office/word/2010/wordprocessingDrawing" xmlns:wp="http://schemas.openxmlformats.org/drawingml/2006/wordprocessingDrawing" xmlns:w10="urn:schemas-microsoft-com:office:word" xmlns:w="http://schemas.openxmlformats.org/wordprocessingml/2006/main" xmlns:w14="http://schemas.microsoft.com/office/word/2010/wordml" xmlns:w15="http://schemas.microsoft.com/office/word/2012/wordml" xmlns:w16cid="http://schemas.microsoft.com/office/word/2016/wordml/cid" xmlns:w16se="http://schemas.microsoft.com/office/word/2015/wordml/symex" xmlns:wpg="http://schemas.microsoft.com/office/word/2010/wordprocessingGroup" xmlns:wpi="http://schemas.microsoft.com/office/word/2010/wordprocessingInk" xmlns:wne="http://schemas.microsoft.com/office/word/2006/wordml" xmlns:wps="http://schemas.microsoft.com/office/word/2010/wordprocessingShape" mc:Ignorable="w14 w15 w16se w16cid wp14">
+  <w16cid:commentId w16cid:paraId="4F7AEE2D" w16cid:durableId="1DC71670"/>
+  <w16cid:commentId w16cid:paraId="165EA935" w16cid:durableId="1DC71655"/>
+</w16cid:commentsIds>
+</file>
+
 <file path=word/numbering.xml><?xml version="1.0" encoding="utf-8"?>
 <w:numbering xmlns:wpc="http://schemas.microsoft.com/office/word/2010/wordprocessingCanvas" xmlns:cx="http://schemas.microsoft.com/office/drawing/2014/chartex" xmlns:cx1="http://schemas.microsoft.com/office/drawing/2015/9/8/chartex" xmlns:cx2="http://schemas.microsoft.com/office/drawing/2015/10/21/chartex" xmlns:cx3="http://schemas.microsoft.com/office/drawing/2016/5/9/chartex" xmlns:cx4="http://schemas.microsoft.com/office/drawing/2016/5/10/chartex" xmlns:cx5="http://schemas.microsoft.com/office/drawing/2016/5/11/chartex" xmlns:cx6="http://schemas.microsoft.com/office/drawing/2016/5/12/chartex" xmlns:cx7="http://schemas.microsoft.com/office/drawing/2016/5/13/chartex" xmlns:cx8="http://schemas.microsoft.com/office/drawing/2016/5/14/chartex" xmlns:mc="http://schemas.openxmlformats.org/markup-compatibility/2006" xmlns:aink="http://schemas.microsoft.com/office/drawing/2016/ink" xmlns:am3d="http://schemas.microsoft.com/office/drawing/2017/model3d" xmlns:o="urn:schemas-microsoft-com:office:office" xmlns:r="http://schemas.openxmlformats.org/officeDocument/2006/relationships" xmlns:m="http://schemas.openxmlformats.org/officeDocument/2006/math" xmlns:v="urn:schemas-microsoft-com:vml" xmlns:wp14="http://schemas.microsoft.com/office/word/2010/wordprocessingDrawing" xmlns:wp="http://schemas.openxmlformats.org/drawingml/2006/wordprocessingDrawing" xmlns:w10="urn:schemas-microsoft-com:office:word" xmlns:w="http://schemas.openxmlformats.org/wordprocessingml/2006/main" xmlns:w14="http://schemas.microsoft.com/office/word/2010/wordml" xmlns:w15="http://schemas.microsoft.com/office/word/2012/wordml" xmlns:w16cid="http://schemas.microsoft.com/office/word/2016/wordml/cid" xmlns:w16se="http://schemas.microsoft.com/office/word/2015/wordml/symex" xmlns:wpg="http://schemas.microsoft.com/office/word/2010/wordprocessingGroup" xmlns:wpi="http://schemas.microsoft.com/office/word/2010/wordprocessingInk" xmlns:wne="http://schemas.microsoft.com/office/word/2006/wordml" xmlns:wps="http://schemas.microsoft.com/office/word/2010/wordprocessingShape" mc:Ignorable="w14 w15 w16se w16cid wp14">
   <w:abstractNum w:abstractNumId="0" w15:restartNumberingAfterBreak="0">
@@ -3796,6 +4273,119 @@
     </w:lvl>
   </w:abstractNum>
   <w:abstractNum w:abstractNumId="1" w15:restartNumberingAfterBreak="0">
+    <w:nsid w:val="2FDE14D5"/>
+    <w:multiLevelType w:val="hybridMultilevel"/>
+    <w:tmpl w:val="C77C8772"/>
+    <w:lvl w:ilvl="0" w:tplc="04090001">
+      <w:start w:val="1"/>
+      <w:numFmt w:val="bullet"/>
+      <w:lvlText w:val=""/>
+      <w:lvlJc w:val="left"/>
+      <w:pPr>
+        <w:ind w:left="720" w:hanging="360"/>
+      </w:pPr>
+      <w:rPr>
+        <w:rFonts w:ascii="Symbol" w:hAnsi="Symbol" w:hint="default"/>
+      </w:rPr>
+    </w:lvl>
+    <w:lvl w:ilvl="1" w:tplc="04090003" w:tentative="1">
+      <w:start w:val="1"/>
+      <w:numFmt w:val="bullet"/>
+      <w:lvlText w:val="o"/>
+      <w:lvlJc w:val="left"/>
+      <w:pPr>
+        <w:ind w:left="1440" w:hanging="360"/>
+      </w:pPr>
+      <w:rPr>
+        <w:rFonts w:ascii="Courier New" w:hAnsi="Courier New" w:cs="Courier New" w:hint="default"/>
+      </w:rPr>
+    </w:lvl>
+    <w:lvl w:ilvl="2" w:tplc="04090005" w:tentative="1">
+      <w:start w:val="1"/>
+      <w:numFmt w:val="bullet"/>
+      <w:lvlText w:val=""/>
+      <w:lvlJc w:val="left"/>
+      <w:pPr>
+        <w:ind w:left="2160" w:hanging="360"/>
+      </w:pPr>
+      <w:rPr>
+        <w:rFonts w:ascii="Wingdings" w:hAnsi="Wingdings" w:hint="default"/>
+      </w:rPr>
+    </w:lvl>
+    <w:lvl w:ilvl="3" w:tplc="04090001" w:tentative="1">
+      <w:start w:val="1"/>
+      <w:numFmt w:val="bullet"/>
+      <w:lvlText w:val=""/>
+      <w:lvlJc w:val="left"/>
+      <w:pPr>
+        <w:ind w:left="2880" w:hanging="360"/>
+      </w:pPr>
+      <w:rPr>
+        <w:rFonts w:ascii="Symbol" w:hAnsi="Symbol" w:hint="default"/>
+      </w:rPr>
+    </w:lvl>
+    <w:lvl w:ilvl="4" w:tplc="04090003" w:tentative="1">
+      <w:start w:val="1"/>
+      <w:numFmt w:val="bullet"/>
+      <w:lvlText w:val="o"/>
+      <w:lvlJc w:val="left"/>
+      <w:pPr>
+        <w:ind w:left="3600" w:hanging="360"/>
+      </w:pPr>
+      <w:rPr>
+        <w:rFonts w:ascii="Courier New" w:hAnsi="Courier New" w:cs="Courier New" w:hint="default"/>
+      </w:rPr>
+    </w:lvl>
+    <w:lvl w:ilvl="5" w:tplc="04090005" w:tentative="1">
+      <w:start w:val="1"/>
+      <w:numFmt w:val="bullet"/>
+      <w:lvlText w:val=""/>
+      <w:lvlJc w:val="left"/>
+      <w:pPr>
+        <w:ind w:left="4320" w:hanging="360"/>
+      </w:pPr>
+      <w:rPr>
+        <w:rFonts w:ascii="Wingdings" w:hAnsi="Wingdings" w:hint="default"/>
+      </w:rPr>
+    </w:lvl>
+    <w:lvl w:ilvl="6" w:tplc="04090001" w:tentative="1">
+      <w:start w:val="1"/>
+      <w:numFmt w:val="bullet"/>
+      <w:lvlText w:val=""/>
+      <w:lvlJc w:val="left"/>
+      <w:pPr>
+        <w:ind w:left="5040" w:hanging="360"/>
+      </w:pPr>
+      <w:rPr>
+        <w:rFonts w:ascii="Symbol" w:hAnsi="Symbol" w:hint="default"/>
+      </w:rPr>
+    </w:lvl>
+    <w:lvl w:ilvl="7" w:tplc="04090003" w:tentative="1">
+      <w:start w:val="1"/>
+      <w:numFmt w:val="bullet"/>
+      <w:lvlText w:val="o"/>
+      <w:lvlJc w:val="left"/>
+      <w:pPr>
+        <w:ind w:left="5760" w:hanging="360"/>
+      </w:pPr>
+      <w:rPr>
+        <w:rFonts w:ascii="Courier New" w:hAnsi="Courier New" w:cs="Courier New" w:hint="default"/>
+      </w:rPr>
+    </w:lvl>
+    <w:lvl w:ilvl="8" w:tplc="04090005" w:tentative="1">
+      <w:start w:val="1"/>
+      <w:numFmt w:val="bullet"/>
+      <w:lvlText w:val=""/>
+      <w:lvlJc w:val="left"/>
+      <w:pPr>
+        <w:ind w:left="6480" w:hanging="360"/>
+      </w:pPr>
+      <w:rPr>
+        <w:rFonts w:ascii="Wingdings" w:hAnsi="Wingdings" w:hint="default"/>
+      </w:rPr>
+    </w:lvl>
+  </w:abstractNum>
+  <w:abstractNum w:abstractNumId="2" w15:restartNumberingAfterBreak="0">
     <w:nsid w:val="4D7549F5"/>
     <w:multiLevelType w:val="hybridMultilevel"/>
     <w:tmpl w:val="10CCDD30"/>
@@ -3908,7 +4498,7 @@
       </w:rPr>
     </w:lvl>
   </w:abstractNum>
-  <w:abstractNum w:abstractNumId="2" w15:restartNumberingAfterBreak="0">
+  <w:abstractNum w:abstractNumId="3" w15:restartNumberingAfterBreak="0">
     <w:nsid w:val="5F7A0726"/>
     <w:multiLevelType w:val="hybridMultilevel"/>
     <w:tmpl w:val="C1FC768A"/>
@@ -3994,7 +4584,7 @@
       </w:pPr>
     </w:lvl>
   </w:abstractNum>
-  <w:abstractNum w:abstractNumId="3" w15:restartNumberingAfterBreak="0">
+  <w:abstractNum w:abstractNumId="4" w15:restartNumberingAfterBreak="0">
     <w:nsid w:val="6A38362E"/>
     <w:multiLevelType w:val="hybridMultilevel"/>
     <w:tmpl w:val="A3962C6C"/>
@@ -4080,7 +4670,7 @@
       </w:pPr>
     </w:lvl>
   </w:abstractNum>
-  <w:abstractNum w:abstractNumId="4" w15:restartNumberingAfterBreak="0">
+  <w:abstractNum w:abstractNumId="5" w15:restartNumberingAfterBreak="0">
     <w:nsid w:val="6E80035D"/>
     <w:multiLevelType w:val="hybridMultilevel"/>
     <w:tmpl w:val="555AE542"/>
@@ -4193,7 +4783,7 @@
       </w:rPr>
     </w:lvl>
   </w:abstractNum>
-  <w:abstractNum w:abstractNumId="5" w15:restartNumberingAfterBreak="0">
+  <w:abstractNum w:abstractNumId="6" w15:restartNumberingAfterBreak="0">
     <w:nsid w:val="727D7478"/>
     <w:multiLevelType w:val="hybridMultilevel"/>
     <w:tmpl w:val="F3801E7C"/>
@@ -4307,24 +4897,35 @@
     </w:lvl>
   </w:abstractNum>
   <w:num w:numId="1">
-    <w:abstractNumId w:val="1"/>
+    <w:abstractNumId w:val="2"/>
   </w:num>
   <w:num w:numId="2">
     <w:abstractNumId w:val="0"/>
   </w:num>
   <w:num w:numId="3">
+    <w:abstractNumId w:val="5"/>
+  </w:num>
+  <w:num w:numId="4">
+    <w:abstractNumId w:val="3"/>
+  </w:num>
+  <w:num w:numId="5">
     <w:abstractNumId w:val="4"/>
   </w:num>
-  <w:num w:numId="4">
-    <w:abstractNumId w:val="2"/>
+  <w:num w:numId="6">
+    <w:abstractNumId w:val="6"/>
   </w:num>
-  <w:num w:numId="5">
-    <w:abstractNumId w:val="3"/>
-  </w:num>
-  <w:num w:numId="6">
-    <w:abstractNumId w:val="5"/>
+  <w:num w:numId="7">
+    <w:abstractNumId w:val="1"/>
   </w:num>
 </w:numbering>
+</file>
+
+<file path=word/people.xml><?xml version="1.0" encoding="utf-8"?>
+<w15:people xmlns:wpc="http://schemas.microsoft.com/office/word/2010/wordprocessingCanvas" xmlns:cx="http://schemas.microsoft.com/office/drawing/2014/chartex" xmlns:cx1="http://schemas.microsoft.com/office/drawing/2015/9/8/chartex" xmlns:cx2="http://schemas.microsoft.com/office/drawing/2015/10/21/chartex" xmlns:cx3="http://schemas.microsoft.com/office/drawing/2016/5/9/chartex" xmlns:cx4="http://schemas.microsoft.com/office/drawing/2016/5/10/chartex" xmlns:cx5="http://schemas.microsoft.com/office/drawing/2016/5/11/chartex" xmlns:cx6="http://schemas.microsoft.com/office/drawing/2016/5/12/chartex" xmlns:cx7="http://schemas.microsoft.com/office/drawing/2016/5/13/chartex" xmlns:cx8="http://schemas.microsoft.com/office/drawing/2016/5/14/chartex" xmlns:mc="http://schemas.openxmlformats.org/markup-compatibility/2006" xmlns:aink="http://schemas.microsoft.com/office/drawing/2016/ink" xmlns:am3d="http://schemas.microsoft.com/office/drawing/2017/model3d" xmlns:o="urn:schemas-microsoft-com:office:office" xmlns:r="http://schemas.openxmlformats.org/officeDocument/2006/relationships" xmlns:m="http://schemas.openxmlformats.org/officeDocument/2006/math" xmlns:v="urn:schemas-microsoft-com:vml" xmlns:wp14="http://schemas.microsoft.com/office/word/2010/wordprocessingDrawing" xmlns:wp="http://schemas.openxmlformats.org/drawingml/2006/wordprocessingDrawing" xmlns:w10="urn:schemas-microsoft-com:office:word" xmlns:w="http://schemas.openxmlformats.org/wordprocessingml/2006/main" xmlns:w14="http://schemas.microsoft.com/office/word/2010/wordml" xmlns:w15="http://schemas.microsoft.com/office/word/2012/wordml" xmlns:w16cid="http://schemas.microsoft.com/office/word/2016/wordml/cid" xmlns:w16se="http://schemas.microsoft.com/office/word/2015/wordml/symex" xmlns:wpg="http://schemas.microsoft.com/office/word/2010/wordprocessingGroup" xmlns:wpi="http://schemas.microsoft.com/office/word/2010/wordprocessingInk" xmlns:wne="http://schemas.microsoft.com/office/word/2006/wordml" xmlns:wps="http://schemas.microsoft.com/office/word/2010/wordprocessingShape" mc:Ignorable="w14 w15 w16se w16cid wp14">
+  <w15:person w15:author="vishnu mallipudi">
+    <w15:presenceInfo w15:providerId="Windows Live" w15:userId="ae3ed452a8643271"/>
+  </w15:person>
+</w15:people>
 </file>
 
 <file path=word/styles.xml><?xml version="1.0" encoding="utf-8"?>
@@ -4786,6 +5387,123 @@
       <w:shd w:val="clear" w:color="auto" w:fill="E6E6E6"/>
     </w:rPr>
   </w:style>
+  <w:style w:type="table" w:styleId="TableGrid">
+    <w:name w:val="Table Grid"/>
+    <w:basedOn w:val="TableNormal"/>
+    <w:uiPriority w:val="39"/>
+    <w:rsid w:val="00D45C54"/>
+    <w:pPr>
+      <w:spacing w:after="0" w:line="240" w:lineRule="auto"/>
+    </w:pPr>
+    <w:tblPr>
+      <w:tblBorders>
+        <w:top w:val="single" w:sz="4" w:space="0" w:color="auto"/>
+        <w:left w:val="single" w:sz="4" w:space="0" w:color="auto"/>
+        <w:bottom w:val="single" w:sz="4" w:space="0" w:color="auto"/>
+        <w:right w:val="single" w:sz="4" w:space="0" w:color="auto"/>
+        <w:insideH w:val="single" w:sz="4" w:space="0" w:color="auto"/>
+        <w:insideV w:val="single" w:sz="4" w:space="0" w:color="auto"/>
+      </w:tblBorders>
+    </w:tblPr>
+  </w:style>
+  <w:style w:type="character" w:styleId="CommentReference">
+    <w:name w:val="annotation reference"/>
+    <w:basedOn w:val="DefaultParagraphFont"/>
+    <w:uiPriority w:val="99"/>
+    <w:semiHidden/>
+    <w:unhideWhenUsed/>
+    <w:rsid w:val="00D45C54"/>
+    <w:rPr>
+      <w:sz w:val="16"/>
+      <w:szCs w:val="16"/>
+    </w:rPr>
+  </w:style>
+  <w:style w:type="paragraph" w:styleId="CommentText">
+    <w:name w:val="annotation text"/>
+    <w:basedOn w:val="Normal"/>
+    <w:link w:val="CommentTextChar"/>
+    <w:uiPriority w:val="99"/>
+    <w:semiHidden/>
+    <w:unhideWhenUsed/>
+    <w:rsid w:val="00D45C54"/>
+    <w:pPr>
+      <w:spacing w:line="240" w:lineRule="auto"/>
+    </w:pPr>
+    <w:rPr>
+      <w:sz w:val="20"/>
+      <w:szCs w:val="20"/>
+    </w:rPr>
+  </w:style>
+  <w:style w:type="character" w:customStyle="1" w:styleId="CommentTextChar">
+    <w:name w:val="Comment Text Char"/>
+    <w:basedOn w:val="DefaultParagraphFont"/>
+    <w:link w:val="CommentText"/>
+    <w:uiPriority w:val="99"/>
+    <w:semiHidden/>
+    <w:rsid w:val="00D45C54"/>
+    <w:rPr>
+      <w:sz w:val="20"/>
+      <w:szCs w:val="20"/>
+    </w:rPr>
+  </w:style>
+  <w:style w:type="paragraph" w:styleId="CommentSubject">
+    <w:name w:val="annotation subject"/>
+    <w:basedOn w:val="CommentText"/>
+    <w:next w:val="CommentText"/>
+    <w:link w:val="CommentSubjectChar"/>
+    <w:uiPriority w:val="99"/>
+    <w:semiHidden/>
+    <w:unhideWhenUsed/>
+    <w:rsid w:val="00D45C54"/>
+    <w:rPr>
+      <w:b/>
+      <w:bCs/>
+    </w:rPr>
+  </w:style>
+  <w:style w:type="character" w:customStyle="1" w:styleId="CommentSubjectChar">
+    <w:name w:val="Comment Subject Char"/>
+    <w:basedOn w:val="CommentTextChar"/>
+    <w:link w:val="CommentSubject"/>
+    <w:uiPriority w:val="99"/>
+    <w:semiHidden/>
+    <w:rsid w:val="00D45C54"/>
+    <w:rPr>
+      <w:b/>
+      <w:bCs/>
+      <w:sz w:val="20"/>
+      <w:szCs w:val="20"/>
+    </w:rPr>
+  </w:style>
+  <w:style w:type="paragraph" w:styleId="BalloonText">
+    <w:name w:val="Balloon Text"/>
+    <w:basedOn w:val="Normal"/>
+    <w:link w:val="BalloonTextChar"/>
+    <w:uiPriority w:val="99"/>
+    <w:semiHidden/>
+    <w:unhideWhenUsed/>
+    <w:rsid w:val="00D45C54"/>
+    <w:pPr>
+      <w:spacing w:after="0" w:line="240" w:lineRule="auto"/>
+    </w:pPr>
+    <w:rPr>
+      <w:rFonts w:ascii="Segoe UI" w:hAnsi="Segoe UI" w:cs="Segoe UI"/>
+      <w:sz w:val="18"/>
+      <w:szCs w:val="18"/>
+    </w:rPr>
+  </w:style>
+  <w:style w:type="character" w:customStyle="1" w:styleId="BalloonTextChar">
+    <w:name w:val="Balloon Text Char"/>
+    <w:basedOn w:val="DefaultParagraphFont"/>
+    <w:link w:val="BalloonText"/>
+    <w:uiPriority w:val="99"/>
+    <w:semiHidden/>
+    <w:rsid w:val="00D45C54"/>
+    <w:rPr>
+      <w:rFonts w:ascii="Segoe UI" w:hAnsi="Segoe UI" w:cs="Segoe UI"/>
+      <w:sz w:val="18"/>
+      <w:szCs w:val="18"/>
+    </w:rPr>
+  </w:style>
 </w:styles>
 </file>
 

</xml_diff>